<commit_message>
Refactoring design, cleaned up some comments
</commit_message>
<xml_diff>
--- a/Documentation/4. Design Documentation.docx
+++ b/Documentation/4. Design Documentation.docx
@@ -42,6 +42,11 @@
     </w:p>
     <w:p>
       <w:r>
+        <w:t>As an addition to the modular design ethic, the project is intended to be a framework that can be refined, worked on and added to over time. It is not intended to be a complete monitoring system for a network – rather it is a framework with a various proof of concept and example uses pre-programmed.</w:t>
+      </w:r>
+    </w:p>
+    <w:p>
+      <w:r>
         <w:t>It is intended that the application be semi-autonomous in nature, able to be extremely low maintenance</w:t>
       </w:r>
       <w:r>
@@ -170,7 +175,7 @@
         <w:fldChar w:fldCharType="begin" w:fldLock="1"/>
       </w:r>
       <w:r>
-        <w:instrText>ADDIN CSL_CITATION { "citationItems" : [ { "id" : "ITEM-1", "itemData" : { "URL" : "https://help.ubuntu.com/community/LinuxLogFiles", "accessed" : { "date-parts" : [ [ "2017", "3", "23" ] ] }, "author" : [ { "dropping-particle" : "", "family" : "Ubuntu", "given" : "", "non-dropping-particle" : "", "parse-names" : false, "suffix" : "" } ], "id" : "ITEM-1", "issued" : { "date-parts" : [ [ "2015" ] ] }, "title" : "LinuxLogFiles - Community Help Wiki", "type" : "webpage" }, "uris" : [ "http://www.mendeley.com/documents/?uuid=8cc5e00c-f7e6-3b50-9f11-5dca18dc9b0a" ] } ], "mendeley" : { "formattedCitation" : "[1]", "plainTextFormattedCitation" : "[1]", "previouslyFormattedCitation" : "[2]" }, "properties" : { "noteIndex" : 0 }, "schema" : "https://github.com/citation-style-language/schema/raw/master/csl-citation.json" }</w:instrText>
+        <w:instrText>ADDIN CSL_CITATION { "citationItems" : [ { "id" : "ITEM-1", "itemData" : { "URL" : "https://help.ubuntu.com/community/LinuxLogFiles", "accessed" : { "date-parts" : [ [ "2017", "3", "23" ] ] }, "author" : [ { "dropping-particle" : "", "family" : "Ubuntu", "given" : "", "non-dropping-particle" : "", "parse-names" : false, "suffix" : "" } ], "id" : "ITEM-1", "issued" : { "date-parts" : [ [ "2015" ] ] }, "title" : "LinuxLogFiles - Community Help Wiki", "type" : "webpage" }, "uris" : [ "http://www.mendeley.com/documents/?uuid=8cc5e00c-f7e6-3b50-9f11-5dca18dc9b0a" ] } ], "mendeley" : { "formattedCitation" : "[1]", "plainTextFormattedCitation" : "[1]", "previouslyFormattedCitation" : "[1]" }, "properties" : { "noteIndex" : 0 }, "schema" : "https://github.com/citation-style-language/schema/raw/master/csl-citation.json" }</w:instrText>
       </w:r>
       <w:r>
         <w:fldChar w:fldCharType="separate"/>
@@ -195,6 +200,7 @@
         <w:pStyle w:val="Heading3"/>
       </w:pPr>
       <w:r>
+        <w:lastRenderedPageBreak/>
         <w:t>Other Commands</w:t>
       </w:r>
     </w:p>
@@ -205,14 +211,10 @@
         </w:rPr>
       </w:pPr>
       <w:r>
-        <w:t xml:space="preserve">Remote administration means being away from tools, so adding tools that are often in an administrators’ arsenal to the application can be very useful in troubleshooting. Having remote </w:t>
-      </w:r>
-      <w:r>
-        <w:lastRenderedPageBreak/>
-        <w:t>access to a machine inside the network means that certain commands can be piped to the user:</w:t>
-      </w:r>
-      <w:r>
-        <w:br/>
+        <w:t>Remote administration means being away from tools, so adding tools that are often in an administrators’ arsenal to the application can be very useful in troubleshooting. Having remote access to a machine inside the network means that certain com</w:t>
+      </w:r>
+      <w:r>
+        <w:t>mands can be piped to the user:</w:t>
       </w:r>
     </w:p>
     <w:p>
@@ -270,16 +272,37 @@
       </w:r>
     </w:p>
     <w:p>
+      <w:r>
+        <w:t xml:space="preserve">Security is a major point </w:t>
+      </w:r>
+      <w:r>
+        <w:t>in this project, as this application may have access t</w:t>
+      </w:r>
+      <w:r>
+        <w:t>o logs or passwords for servers. To address this issue, we will be using the security offered by the various chat services by associating access to the bot with access to instant messaging services.</w:t>
+      </w:r>
+    </w:p>
+    <w:p>
+      <w:r>
+        <w:t xml:space="preserve">In our case, </w:t>
+      </w:r>
       <w:proofErr w:type="spellStart"/>
       <w:r>
-        <w:t>Todo</w:t>
+        <w:t>BotBuilder</w:t>
       </w:r>
       <w:proofErr w:type="spellEnd"/>
+      <w:r>
+        <w:t xml:space="preserve"> provides a user ID along with every message. We can compare this user ID to a hardcoded whitelist that allows a user access to functions in the bot if they are whitelisted. A user should take steps such as two-factor authentication on their IM account in order to protect it, and by extension, any data the project may be able to give out.</w:t>
+      </w:r>
     </w:p>
-    <w:p/>
+    <w:p>
+      <w:r>
+        <w:t xml:space="preserve">It would be possible to add more security considerations to the modules such as passwords, but this did not seem necessary for this example framework. </w:t>
+      </w:r>
+    </w:p>
     <w:p>
       <w:pPr>
-        <w:pStyle w:val="Heading1"/>
+        <w:pStyle w:val="Heading2"/>
       </w:pPr>
       <w:r>
         <w:rPr>
@@ -383,6 +406,7 @@
                             <w:pPr>
                               <w:pStyle w:val="Caption"/>
                             </w:pPr>
+                            <w:bookmarkStart w:id="0" w:name="_Ref479963697"/>
                             <w:r>
                               <w:t xml:space="preserve">Figure </w:t>
                             </w:r>
@@ -410,6 +434,7 @@
                             <w:r>
                               <w:t xml:space="preserve"> - Technical Prototype Flow Chart</w:t>
                             </w:r>
+                            <w:bookmarkEnd w:id="0"/>
                           </w:p>
                           <w:p/>
                         </w:txbxContent>
@@ -488,6 +513,7 @@
                       <w:pPr>
                         <w:pStyle w:val="Caption"/>
                       </w:pPr>
+                      <w:bookmarkStart w:id="1" w:name="_Ref479963697"/>
                       <w:r>
                         <w:t xml:space="preserve">Figure </w:t>
                       </w:r>
@@ -515,6 +541,7 @@
                       <w:r>
                         <w:t xml:space="preserve"> - Technical Prototype Flow Chart</w:t>
                       </w:r>
+                      <w:bookmarkEnd w:id="1"/>
                     </w:p>
                     <w:p/>
                   </w:txbxContent>
@@ -526,7 +553,42 @@
         </mc:AlternateContent>
       </w:r>
       <w:r>
-        <w:t>Technical Prototype Proposal</w:t>
+        <w:t>Modules</w:t>
+      </w:r>
+      <w:r>
+        <w:t xml:space="preserve"> </w:t>
+      </w:r>
+    </w:p>
+    <w:p>
+      <w:r>
+        <w:t xml:space="preserve">Our initial plan is shown in </w:t>
+      </w:r>
+      <w:r>
+        <w:fldChar w:fldCharType="begin"/>
+      </w:r>
+      <w:r>
+        <w:instrText xml:space="preserve"> REF _Ref479963697 \h </w:instrText>
+      </w:r>
+      <w:r>
+        <w:fldChar w:fldCharType="separate"/>
+      </w:r>
+      <w:r>
+        <w:t xml:space="preserve">Figure </w:t>
+      </w:r>
+      <w:r>
+        <w:rPr>
+          <w:noProof/>
+        </w:rPr>
+        <w:t>1</w:t>
+      </w:r>
+      <w:r>
+        <w:t xml:space="preserve"> - Technical Prototype Flow Chart</w:t>
+      </w:r>
+      <w:r>
+        <w:fldChar w:fldCharType="end"/>
+      </w:r>
+      <w:r>
+        <w:t>, and shows each individual module. The following section will go into detail of each module and discuss its uses, as well as how they will interact or be swapped out as necessary.</w:t>
       </w:r>
     </w:p>
     <w:p>
@@ -551,7 +613,7 @@
         <w:fldChar w:fldCharType="begin" w:fldLock="1"/>
       </w:r>
       <w:r>
-        <w:instrText>ADDIN CSL_CITATION { "citationItems" : [ { "id" : "ITEM-1", "itemData" : { "URL" : "https://dev.botframework.com/", "accessed" : { "date-parts" : [ [ "2017", "3", "23" ] ] }, "author" : [ { "dropping-particle" : "", "family" : "Microsoft", "given" : "", "non-dropping-particle" : "", "parse-names" : false, "suffix" : "" } ], "id" : "ITEM-1", "issued" : { "date-parts" : [ [ "0" ] ] }, "title" : "Microsoft Bot Framework", "type" : "webpage" }, "uris" : [ "http://www.mendeley.com/documents/?uuid=3451e2a8-4b95-39f3-b3b4-03e42e648936" ] } ], "mendeley" : { "formattedCitation" : "[2]", "plainTextFormattedCitation" : "[2]" }, "properties" : { "noteIndex" : 0 }, "schema" : "https://github.com/citation-style-language/schema/raw/master/csl-citation.json" }</w:instrText>
+        <w:instrText>ADDIN CSL_CITATION { "citationItems" : [ { "id" : "ITEM-1", "itemData" : { "URL" : "https://dev.botframework.com/", "accessed" : { "date-parts" : [ [ "2017", "3", "23" ] ] }, "author" : [ { "dropping-particle" : "", "family" : "Microsoft", "given" : "", "non-dropping-particle" : "", "parse-names" : false, "suffix" : "" } ], "id" : "ITEM-1", "issued" : { "date-parts" : [ [ "0" ] ] }, "title" : "Microsoft Bot Framework", "type" : "webpage" }, "uris" : [ "http://www.mendeley.com/documents/?uuid=3451e2a8-4b95-39f3-b3b4-03e42e648936" ] } ], "mendeley" : { "formattedCitation" : "[2]", "plainTextFormattedCitation" : "[2]", "previouslyFormattedCitation" : "[2]" }, "properties" : { "noteIndex" : 0 }, "schema" : "https://github.com/citation-style-language/schema/raw/master/csl-citation.json" }</w:instrText>
       </w:r>
       <w:r>
         <w:fldChar w:fldCharType="separate"/>
@@ -570,6 +632,45 @@
       </w:r>
       <w:r>
         <w:t>format.</w:t>
+      </w:r>
+    </w:p>
+    <w:p>
+      <w:r>
+        <w:t xml:space="preserve">Bot Builder does the work of connecting to the IM service and then forwarding user data from the IM to our API endpoint. Following Bot Builder conventions, we will use their library to open a </w:t>
+      </w:r>
+      <w:proofErr w:type="spellStart"/>
+      <w:r>
+        <w:t>Restify</w:t>
+      </w:r>
+      <w:proofErr w:type="spellEnd"/>
+      <w:r>
+        <w:fldChar w:fldCharType="begin" w:fldLock="1"/>
+      </w:r>
+      <w:r>
+        <w:instrText>ADDIN CSL_CITATION { "citationItems" : [ { "id" : "ITEM-1", "itemData" : { "URL" : "http://restify.com/", "accessed" : { "date-parts" : [ [ "2017", "4", "14" ] ] }, "author" : [ { "dropping-particle" : "", "family" : "Restify", "given" : "", "non-dropping-particle" : "", "parse-names" : false, "suffix" : "" } ], "id" : "ITEM-1", "issued" : { "date-parts" : [ [ "2016" ] ] }, "title" : "API Guide | restify", "type" : "webpage" }, "uris" : [ "http://www.mendeley.com/documents/?uuid=a0d7ea2e-317f-362b-85e4-1ee0079fa697" ] } ], "mendeley" : { "formattedCitation" : "[3]", "plainTextFormattedCitation" : "[3]" }, "properties" : { "noteIndex" : 0 }, "schema" : "https://github.com/citation-style-language/schema/raw/master/csl-citation.json" }</w:instrText>
+      </w:r>
+      <w:r>
+        <w:fldChar w:fldCharType="separate"/>
+      </w:r>
+      <w:r>
+        <w:rPr>
+          <w:noProof/>
+        </w:rPr>
+        <w:t>[3]</w:t>
+      </w:r>
+      <w:r>
+        <w:fldChar w:fldCharType="end"/>
+      </w:r>
+      <w:r>
+        <w:t xml:space="preserve"> web service on our server, which will receive the data and handle replies to the </w:t>
+      </w:r>
+      <w:proofErr w:type="spellStart"/>
+      <w:r>
+        <w:t>Bot</w:t>
+      </w:r>
+      <w:proofErr w:type="spellEnd"/>
+      <w:r>
+        <w:t xml:space="preserve"> Builder server. We can expect the data to be very similar irrelevant of what IM service the user is using. This data is handed directly off to the NLP service without modification, and contains the session information such as the user’s ID, what conversation it is part of, other data required for a reply, and the users message. </w:t>
       </w:r>
     </w:p>
     <w:p>
@@ -577,38 +678,332 @@
         <w:pStyle w:val="Heading2"/>
       </w:pPr>
       <w:r>
-        <w:t>User Interaction Module</w:t>
-      </w:r>
-      <w:r>
-        <w:t>(UIM)</w:t>
+        <w:lastRenderedPageBreak/>
+        <w:t>Natural Language Processing Module</w:t>
       </w:r>
     </w:p>
     <w:p>
       <w:r>
-        <w:t xml:space="preserve">This module transports incoming information from the IM Service Connector to the Natural Language Processing module, and then forwards formatted data of the </w:t>
-      </w:r>
-      <w:r>
-        <w:t>users’</w:t>
-      </w:r>
-      <w:r>
-        <w:t xml:space="preserve"> intent to the Intent Processing Module</w:t>
-      </w:r>
-      <w:r>
-        <w:t>. This module also formats data intended for the user.</w:t>
-      </w:r>
-      <w:r>
-        <w:t xml:space="preserve"> In some </w:t>
-      </w:r>
-      <w:r>
-        <w:t>cases,</w:t>
-      </w:r>
-      <w:r>
-        <w:t xml:space="preserve"> Intent Processing isn’t necessary and a simple reply can be managed by the User Interaction Module.</w:t>
+        <w:t>This module takes the formatted IM messages and sends them to an NLP service, and formats the information to be understood by the User Interaction Module.</w:t>
+      </w:r>
+      <w:r>
+        <w:t xml:space="preserve"> For the sake of our testing, this module will be tuned to Microsoft LUIS</w:t>
+      </w:r>
+      <w:r>
+        <w:fldChar w:fldCharType="begin" w:fldLock="1"/>
+      </w:r>
+      <w:r>
+        <w:instrText>ADDIN CSL_CITATION { "citationItems" : [ { "id" : "ITEM-1", "itemData" : { "URL" : "https://www.luis.ai/home/index", "accessed" : { "date-parts" : [ [ "2017", "3", "5" ] ] }, "author" : [ { "dropping-particle" : "", "family" : "LUIS", "given" : "", "non-dropping-particle" : "", "parse-names" : false, "suffix" : "" } ], "id" : "ITEM-1", "issued" : { "date-parts" : [ [ "2017" ] ] }, "note" : "NULL", "title" : "LUIS: Homepage", "type" : "webpage" }, "uris" : [ "http://www.mendeley.com/documents/?uuid=14e48cdb-8590-38d1-ae09-dc13ee18bc2d" ] } ], "mendeley" : { "formattedCitation" : "[4]", "plainTextFormattedCitation" : "[4]", "previouslyFormattedCitation" : "[3]" }, "properties" : { "noteIndex" : 0 }, "schema" : "https://github.com/citation-style-language/schema/raw/master/csl-citation.json" }</w:instrText>
+      </w:r>
+      <w:r>
+        <w:fldChar w:fldCharType="separate"/>
+      </w:r>
+      <w:r>
+        <w:rPr>
+          <w:noProof/>
+        </w:rPr>
+        <w:t>[4]</w:t>
+      </w:r>
+      <w:r>
+        <w:fldChar w:fldCharType="end"/>
+      </w:r>
+      <w:r>
+        <w:t xml:space="preserve"> running on an Azure instance.</w:t>
       </w:r>
     </w:p>
     <w:p>
       <w:r>
-        <w:t>This module can be left static between changes of the NLP and IM modules, as it relies on those modules handling formatting and simply has a list of known intents and how it reacts to them.</w:t>
+        <w:t>Intents are what the user ‘intends’ to do. These intents, as well as what triggers them are defined in the LUIS NLP website, and will be planned later.</w:t>
+      </w:r>
+      <w:bookmarkStart w:id="2" w:name="_GoBack"/>
+      <w:bookmarkEnd w:id="2"/>
+    </w:p>
+    <w:p>
+      <w:r>
+        <w:rPr>
+          <w:noProof/>
+          <w:lang w:eastAsia="en-GB"/>
+        </w:rPr>
+        <mc:AlternateContent>
+          <mc:Choice Requires="wps">
+            <w:drawing>
+              <wp:anchor distT="45720" distB="45720" distL="114300" distR="114300" simplePos="0" relativeHeight="251673600" behindDoc="0" locked="0" layoutInCell="1" allowOverlap="1">
+                <wp:simplePos x="0" y="0"/>
+                <wp:positionH relativeFrom="margin">
+                  <wp:align>right</wp:align>
+                </wp:positionH>
+                <wp:positionV relativeFrom="paragraph">
+                  <wp:posOffset>899795</wp:posOffset>
+                </wp:positionV>
+                <wp:extent cx="5705475" cy="4619625"/>
+                <wp:effectExtent l="0" t="0" r="28575" b="28575"/>
+                <wp:wrapTopAndBottom/>
+                <wp:docPr id="22" name="Text Box 2"/>
+                <wp:cNvGraphicFramePr>
+                  <a:graphicFrameLocks xmlns:a="http://schemas.openxmlformats.org/drawingml/2006/main"/>
+                </wp:cNvGraphicFramePr>
+                <a:graphic xmlns:a="http://schemas.openxmlformats.org/drawingml/2006/main">
+                  <a:graphicData uri="http://schemas.microsoft.com/office/word/2010/wordprocessingShape">
+                    <wps:wsp>
+                      <wps:cNvSpPr txBox="1">
+                        <a:spLocks noChangeArrowheads="1"/>
+                      </wps:cNvSpPr>
+                      <wps:spPr bwMode="auto">
+                        <a:xfrm>
+                          <a:off x="0" y="0"/>
+                          <a:ext cx="5705475" cy="4619625"/>
+                        </a:xfrm>
+                        <a:prstGeom prst="rect">
+                          <a:avLst/>
+                        </a:prstGeom>
+                        <a:solidFill>
+                          <a:srgbClr val="FFFFFF"/>
+                        </a:solidFill>
+                        <a:ln w="9525">
+                          <a:solidFill>
+                            <a:srgbClr val="000000"/>
+                          </a:solidFill>
+                          <a:miter lim="800000"/>
+                          <a:headEnd/>
+                          <a:tailEnd/>
+                        </a:ln>
+                      </wps:spPr>
+                      <wps:txbx>
+                        <w:txbxContent>
+                          <w:p>
+                            <w:pPr>
+                              <w:keepNext/>
+                            </w:pPr>
+                            <w:r>
+                              <w:rPr>
+                                <w:noProof/>
+                                <w:lang w:eastAsia="en-GB"/>
+                              </w:rPr>
+                              <w:drawing>
+                                <wp:inline distT="0" distB="0" distL="0" distR="0" wp14:anchorId="46DE56E9" wp14:editId="7F430FB9">
+                                  <wp:extent cx="5379720" cy="4185920"/>
+                                  <wp:effectExtent l="0" t="0" r="0" b="5080"/>
+                                  <wp:docPr id="23" name="Picture 23"/>
+                                  <wp:cNvGraphicFramePr>
+                                    <a:graphicFrameLocks xmlns:a="http://schemas.openxmlformats.org/drawingml/2006/main" noChangeAspect="1"/>
+                                  </wp:cNvGraphicFramePr>
+                                  <a:graphic xmlns:a="http://schemas.openxmlformats.org/drawingml/2006/main">
+                                    <a:graphicData uri="http://schemas.openxmlformats.org/drawingml/2006/picture">
+                                      <pic:pic xmlns:pic="http://schemas.openxmlformats.org/drawingml/2006/picture">
+                                        <pic:nvPicPr>
+                                          <pic:cNvPr id="1" name=""/>
+                                          <pic:cNvPicPr/>
+                                        </pic:nvPicPr>
+                                        <pic:blipFill>
+                                          <a:blip r:embed="rId8"/>
+                                          <a:stretch>
+                                            <a:fillRect/>
+                                          </a:stretch>
+                                        </pic:blipFill>
+                                        <pic:spPr>
+                                          <a:xfrm>
+                                            <a:off x="0" y="0"/>
+                                            <a:ext cx="5379720" cy="4185920"/>
+                                          </a:xfrm>
+                                          <a:prstGeom prst="rect">
+                                            <a:avLst/>
+                                          </a:prstGeom>
+                                        </pic:spPr>
+                                      </pic:pic>
+                                    </a:graphicData>
+                                  </a:graphic>
+                                </wp:inline>
+                              </w:drawing>
+                            </w:r>
+                          </w:p>
+                          <w:p>
+                            <w:pPr>
+                              <w:pStyle w:val="Caption"/>
+                            </w:pPr>
+                            <w:bookmarkStart w:id="3" w:name="_Ref479965109"/>
+                            <w:r>
+                              <w:t xml:space="preserve">Figure </w:t>
+                            </w:r>
+                            <w:r>
+                              <w:fldChar w:fldCharType="begin"/>
+                            </w:r>
+                            <w:r>
+                              <w:instrText xml:space="preserve"> SEQ Figure \* ARABIC </w:instrText>
+                            </w:r>
+                            <w:r>
+                              <w:fldChar w:fldCharType="separate"/>
+                            </w:r>
+                            <w:r>
+                              <w:rPr>
+                                <w:noProof/>
+                              </w:rPr>
+                              <w:t>2</w:t>
+                            </w:r>
+                            <w:r>
+                              <w:fldChar w:fldCharType="end"/>
+                            </w:r>
+                            <w:bookmarkEnd w:id="3"/>
+                            <w:r>
+                              <w:t xml:space="preserve"> - Showing the relationship between the NLP Module and UI Module</w:t>
+                            </w:r>
+                          </w:p>
+                          <w:p/>
+                        </w:txbxContent>
+                      </wps:txbx>
+                      <wps:bodyPr rot="0" vert="horz" wrap="square" lIns="91440" tIns="45720" rIns="91440" bIns="45720" anchor="t" anchorCtr="0">
+                        <a:noAutofit/>
+                      </wps:bodyPr>
+                    </wps:wsp>
+                  </a:graphicData>
+                </a:graphic>
+                <wp14:sizeRelH relativeFrom="margin">
+                  <wp14:pctWidth>0</wp14:pctWidth>
+                </wp14:sizeRelH>
+                <wp14:sizeRelV relativeFrom="margin">
+                  <wp14:pctHeight>0</wp14:pctHeight>
+                </wp14:sizeRelV>
+              </wp:anchor>
+            </w:drawing>
+          </mc:Choice>
+          <mc:Fallback>
+            <w:pict>
+              <v:shape id="_x0000_s1027" type="#_x0000_t202" style="position:absolute;margin-left:398.05pt;margin-top:70.85pt;width:449.25pt;height:363.75pt;z-index:251673600;visibility:visible;mso-wrap-style:square;mso-width-percent:0;mso-height-percent:0;mso-wrap-distance-left:9pt;mso-wrap-distance-top:3.6pt;mso-wrap-distance-right:9pt;mso-wrap-distance-bottom:3.6pt;mso-position-horizontal:right;mso-position-horizontal-relative:margin;mso-position-vertical:absolute;mso-position-vertical-relative:text;mso-width-percent:0;mso-height-percent:0;mso-width-relative:margin;mso-height-relative:margin;v-text-anchor:top" o:gfxdata="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">
+                <v:textbox>
+                  <w:txbxContent>
+                    <w:p>
+                      <w:pPr>
+                        <w:keepNext/>
+                      </w:pPr>
+                      <w:r>
+                        <w:rPr>
+                          <w:noProof/>
+                          <w:lang w:eastAsia="en-GB"/>
+                        </w:rPr>
+                        <w:drawing>
+                          <wp:inline distT="0" distB="0" distL="0" distR="0" wp14:anchorId="46DE56E9" wp14:editId="7F430FB9">
+                            <wp:extent cx="5379720" cy="4185920"/>
+                            <wp:effectExtent l="0" t="0" r="0" b="5080"/>
+                            <wp:docPr id="23" name="Picture 23"/>
+                            <wp:cNvGraphicFramePr>
+                              <a:graphicFrameLocks xmlns:a="http://schemas.openxmlformats.org/drawingml/2006/main" noChangeAspect="1"/>
+                            </wp:cNvGraphicFramePr>
+                            <a:graphic xmlns:a="http://schemas.openxmlformats.org/drawingml/2006/main">
+                              <a:graphicData uri="http://schemas.openxmlformats.org/drawingml/2006/picture">
+                                <pic:pic xmlns:pic="http://schemas.openxmlformats.org/drawingml/2006/picture">
+                                  <pic:nvPicPr>
+                                    <pic:cNvPr id="1" name=""/>
+                                    <pic:cNvPicPr/>
+                                  </pic:nvPicPr>
+                                  <pic:blipFill>
+                                    <a:blip r:embed="rId8"/>
+                                    <a:stretch>
+                                      <a:fillRect/>
+                                    </a:stretch>
+                                  </pic:blipFill>
+                                  <pic:spPr>
+                                    <a:xfrm>
+                                      <a:off x="0" y="0"/>
+                                      <a:ext cx="5379720" cy="4185920"/>
+                                    </a:xfrm>
+                                    <a:prstGeom prst="rect">
+                                      <a:avLst/>
+                                    </a:prstGeom>
+                                  </pic:spPr>
+                                </pic:pic>
+                              </a:graphicData>
+                            </a:graphic>
+                          </wp:inline>
+                        </w:drawing>
+                      </w:r>
+                    </w:p>
+                    <w:p>
+                      <w:pPr>
+                        <w:pStyle w:val="Caption"/>
+                      </w:pPr>
+                      <w:bookmarkStart w:id="4" w:name="_Ref479965109"/>
+                      <w:r>
+                        <w:t xml:space="preserve">Figure </w:t>
+                      </w:r>
+                      <w:r>
+                        <w:fldChar w:fldCharType="begin"/>
+                      </w:r>
+                      <w:r>
+                        <w:instrText xml:space="preserve"> SEQ Figure \* ARABIC </w:instrText>
+                      </w:r>
+                      <w:r>
+                        <w:fldChar w:fldCharType="separate"/>
+                      </w:r>
+                      <w:r>
+                        <w:rPr>
+                          <w:noProof/>
+                        </w:rPr>
+                        <w:t>2</w:t>
+                      </w:r>
+                      <w:r>
+                        <w:fldChar w:fldCharType="end"/>
+                      </w:r>
+                      <w:bookmarkEnd w:id="4"/>
+                      <w:r>
+                        <w:t xml:space="preserve"> - Showing the relationship between the NLP Module and UI Module</w:t>
+                      </w:r>
+                    </w:p>
+                    <w:p/>
+                  </w:txbxContent>
+                </v:textbox>
+                <w10:wrap type="topAndBottom" anchorx="margin"/>
+              </v:shape>
+            </w:pict>
+          </mc:Fallback>
+        </mc:AlternateContent>
+      </w:r>
+      <w:r>
+        <w:t xml:space="preserve">At program </w:t>
+      </w:r>
+      <w:proofErr w:type="spellStart"/>
+      <w:r>
+        <w:t>startup</w:t>
+      </w:r>
+      <w:proofErr w:type="spellEnd"/>
+      <w:r>
+        <w:t xml:space="preserve">, the NLP module queries the </w:t>
+      </w:r>
+      <w:r>
+        <w:t>User Interaction(UI) Module</w:t>
+      </w:r>
+      <w:r>
+        <w:t xml:space="preserve"> to get a list of known intents. The NLP module then generates templates to allow it to format the information in a way the UIM understands. No matter what service the NLP module connects to, it will format the</w:t>
+      </w:r>
+      <w:r>
+        <w:t xml:space="preserve"> information the same way. </w:t>
+      </w:r>
+    </w:p>
+    <w:p>
+      <w:r>
+        <w:t xml:space="preserve">Shown in </w:t>
+      </w:r>
+      <w:r>
+        <w:fldChar w:fldCharType="begin"/>
+      </w:r>
+      <w:r>
+        <w:instrText xml:space="preserve"> REF _Ref479965109 \h </w:instrText>
+      </w:r>
+      <w:r>
+        <w:fldChar w:fldCharType="separate"/>
+      </w:r>
+      <w:r>
+        <w:t xml:space="preserve">Figure </w:t>
+      </w:r>
+      <w:r>
+        <w:rPr>
+          <w:noProof/>
+        </w:rPr>
+        <w:t>2</w:t>
+      </w:r>
+      <w:r>
+        <w:fldChar w:fldCharType="end"/>
+      </w:r>
+      <w:r>
+        <w:t>, the intent management functions in the UI Module are hard-coded. The NLP Module then dynamically generates the functions required to handle these incoming intents.</w:t>
       </w:r>
     </w:p>
     <w:p>
@@ -616,50 +1011,23 @@
         <w:pStyle w:val="Heading2"/>
       </w:pPr>
       <w:r>
-        <w:lastRenderedPageBreak/>
-        <w:t>Natural Language Processing Module</w:t>
+        <w:t>User Interaction Module</w:t>
       </w:r>
     </w:p>
     <w:p>
       <w:r>
-        <w:t>This module takes the formatted IM messages and sends them to an NLP service, and formats the information to be understood by the User Interaction Module.</w:t>
-      </w:r>
-      <w:r>
-        <w:t xml:space="preserve"> For the sake of our testing, this module will be tuned to Microsoft LUIS</w:t>
-      </w:r>
-      <w:r>
-        <w:fldChar w:fldCharType="begin" w:fldLock="1"/>
-      </w:r>
-      <w:r>
-        <w:instrText>ADDIN CSL_CITATION { "citationItems" : [ { "id" : "ITEM-1", "itemData" : { "URL" : "https://www.luis.ai/home/index", "accessed" : { "date-parts" : [ [ "2017", "3", "5" ] ] }, "author" : [ { "dropping-particle" : "", "family" : "LUIS", "given" : "", "non-dropping-particle" : "", "parse-names" : false, "suffix" : "" } ], "id" : "ITEM-1", "issued" : { "date-parts" : [ [ "2017" ] ] }, "note" : "NULL", "title" : "LUIS: Homepage", "type" : "webpage" }, "uris" : [ "http://www.mendeley.com/documents/?uuid=14e48cdb-8590-38d1-ae09-dc13ee18bc2d" ] } ], "mendeley" : { "formattedCitation" : "[3]", "plainTextFormattedCitation" : "[3]", "previouslyFormattedCitation" : "[3]" }, "properties" : { "noteIndex" : 0 }, "schema" : "https://github.com/citation-style-language/schema/raw/master/csl-citation.json" }</w:instrText>
-      </w:r>
-      <w:r>
-        <w:fldChar w:fldCharType="separate"/>
-      </w:r>
-      <w:r>
-        <w:rPr>
-          <w:noProof/>
-        </w:rPr>
-        <w:t>[3]</w:t>
-      </w:r>
-      <w:r>
-        <w:fldChar w:fldCharType="end"/>
-      </w:r>
-      <w:r>
-        <w:t xml:space="preserve"> running on an Azure instance.</w:t>
+        <w:t>This module transports incoming information from the IM Service Connector to the Natural Language Processing module, and then forwards formatted data of the users’ intent to the Intent Processing Module. This module also formats data intended for the user. In some cases, Intent Processing isn’t necessary and a simple reply can be managed by the User Interaction Module.</w:t>
       </w:r>
     </w:p>
     <w:p>
       <w:r>
-        <w:t xml:space="preserve">At program </w:t>
-      </w:r>
-      <w:proofErr w:type="spellStart"/>
-      <w:r>
-        <w:t>startup</w:t>
-      </w:r>
-      <w:proofErr w:type="spellEnd"/>
-      <w:r>
-        <w:t>, the NLP module queries the UIM to get a list of known intents. The NLP module then generates templates to allow it to format the information in a way the UIM understands. No matter what service the NLP module connects to, it will format the information the same way, then call an intent handler from the UIM.</w:t>
+        <w:t>This module can be left static between changes of the NLP and IM modules, as it relies on those modules handling formatting and simply has a list of known intents and how it reacts to them.</w:t>
+      </w:r>
+    </w:p>
+    <w:p>
+      <w:r>
+        <w:lastRenderedPageBreak/>
+        <w:t>call an intent handler from the UIM.</w:t>
       </w:r>
     </w:p>
     <w:p>
@@ -751,7 +1119,23 @@
       </w:r>
     </w:p>
     <w:p/>
+    <w:p>
+      <w:pPr>
+        <w:pStyle w:val="Heading2"/>
+      </w:pPr>
+      <w:r>
+        <w:t>LUIS</w:t>
+      </w:r>
+    </w:p>
     <w:p/>
+    <w:p>
+      <w:pPr>
+        <w:pStyle w:val="Heading2"/>
+      </w:pPr>
+      <w:r>
+        <w:t>Azure</w:t>
+      </w:r>
+    </w:p>
     <w:p/>
     <w:p/>
     <w:p/>
@@ -781,7 +1165,6 @@
         <w:pStyle w:val="Heading2"/>
       </w:pPr>
       <w:r>
-        <w:lastRenderedPageBreak/>
         <w:t>Forwarding Ports</w:t>
       </w:r>
     </w:p>
@@ -792,6 +1175,7 @@
     </w:p>
     <w:p>
       <w:r>
+        <w:lastRenderedPageBreak/>
         <w:t xml:space="preserve">To fix this we used an application called </w:t>
       </w:r>
       <w:proofErr w:type="spellStart"/>
@@ -803,7 +1187,7 @@
         <w:fldChar w:fldCharType="begin" w:fldLock="1"/>
       </w:r>
       <w:r>
-        <w:instrText>ADDIN CSL_CITATION { "citationItems" : [ { "id" : "ITEM-1", "itemData" : { "URL" : "https://ngrok.com/", "accessed" : { "date-parts" : [ [ "2017", "3", "23" ] ] }, "author" : [ { "dropping-particle" : "", "family" : "Shreve", "given" : "Alan", "non-dropping-particle" : "", "parse-names" : false, "suffix" : "" } ], "id" : "ITEM-1", "issued" : { "date-parts" : [ [ "2017" ] ] }, "title" : "ngrok - secure introspectable tunnels to localhost", "type" : "webpage" }, "uris" : [ "http://www.mendeley.com/documents/?uuid=2e347271-f591-35a4-83e6-4dfccaea3e31" ] } ], "mendeley" : { "formattedCitation" : "[4]", "plainTextFormattedCitation" : "[4]", "previouslyFormattedCitation" : "[4]" }, "properties" : { "noteIndex" : 0 }, "schema" : "https://github.com/citation-style-language/schema/raw/master/csl-citation.json" }</w:instrText>
+        <w:instrText>ADDIN CSL_CITATION { "citationItems" : [ { "id" : "ITEM-1", "itemData" : { "URL" : "https://ngrok.com/", "accessed" : { "date-parts" : [ [ "2017", "3", "23" ] ] }, "author" : [ { "dropping-particle" : "", "family" : "Shreve", "given" : "Alan", "non-dropping-particle" : "", "parse-names" : false, "suffix" : "" } ], "id" : "ITEM-1", "issued" : { "date-parts" : [ [ "2017" ] ] }, "title" : "ngrok - secure introspectable tunnels to localhost", "type" : "webpage" }, "uris" : [ "http://www.mendeley.com/documents/?uuid=2e347271-f591-35a4-83e6-4dfccaea3e31" ] } ], "mendeley" : { "formattedCitation" : "[5]", "plainTextFormattedCitation" : "[5]", "previouslyFormattedCitation" : "[4]" }, "properties" : { "noteIndex" : 0 }, "schema" : "https://github.com/citation-style-language/schema/raw/master/csl-citation.json" }</w:instrText>
       </w:r>
       <w:r>
         <w:fldChar w:fldCharType="separate"/>
@@ -812,7 +1196,7 @@
         <w:rPr>
           <w:noProof/>
         </w:rPr>
-        <w:t>[4]</w:t>
+        <w:t>[5]</w:t>
       </w:r>
       <w:r>
         <w:fldChar w:fldCharType="end"/>
@@ -909,7 +1293,7 @@
                                           <pic:cNvPicPr/>
                                         </pic:nvPicPr>
                                         <pic:blipFill>
-                                          <a:blip r:embed="rId8"/>
+                                          <a:blip r:embed="rId9"/>
                                           <a:stretch>
                                             <a:fillRect/>
                                           </a:stretch>
@@ -951,7 +1335,7 @@
                               <w:rPr>
                                 <w:noProof/>
                               </w:rPr>
-                              <w:t>2</w:t>
+                              <w:t>3</w:t>
                             </w:r>
                             <w:r>
                               <w:fldChar w:fldCharType="end"/>
@@ -979,7 +1363,7 @@
           </mc:Choice>
           <mc:Fallback>
             <w:pict>
-              <v:shape id="_x0000_s1027" type="#_x0000_t202" style="position:absolute;margin-left:395.75pt;margin-top:37.5pt;width:446.95pt;height:110.6pt;z-index:251659264;visibility:visible;mso-wrap-style:square;mso-width-percent:0;mso-height-percent:200;mso-wrap-distance-left:9pt;mso-wrap-distance-top:3.6pt;mso-wrap-distance-right:9pt;mso-wrap-distance-bottom:3.6pt;mso-position-horizontal:right;mso-position-horizontal-relative:margin;mso-position-vertical:absolute;mso-position-vertical-relative:text;mso-width-percent:0;mso-height-percent:200;mso-width-relative:margin;mso-height-relative:margin;v-text-anchor:top" o:gfxdata="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">
+              <v:shape id="_x0000_s1028" type="#_x0000_t202" style="position:absolute;margin-left:395.75pt;margin-top:37.5pt;width:446.95pt;height:110.6pt;z-index:251659264;visibility:visible;mso-wrap-style:square;mso-width-percent:0;mso-height-percent:200;mso-wrap-distance-left:9pt;mso-wrap-distance-top:3.6pt;mso-wrap-distance-right:9pt;mso-wrap-distance-bottom:3.6pt;mso-position-horizontal:right;mso-position-horizontal-relative:margin;mso-position-vertical:absolute;mso-position-vertical-relative:text;mso-width-percent:0;mso-height-percent:200;mso-width-relative:margin;mso-height-relative:margin;v-text-anchor:top" o:gfxdata="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">
                 <v:textbox style="mso-fit-shape-to-text:t">
                   <w:txbxContent>
                     <w:p>
@@ -1007,7 +1391,7 @@
                                     <pic:cNvPicPr/>
                                   </pic:nvPicPr>
                                   <pic:blipFill>
-                                    <a:blip r:embed="rId8"/>
+                                    <a:blip r:embed="rId9"/>
                                     <a:stretch>
                                       <a:fillRect/>
                                     </a:stretch>
@@ -1049,7 +1433,7 @@
                         <w:rPr>
                           <w:noProof/>
                         </w:rPr>
-                        <w:t>2</w:t>
+                        <w:t>3</w:t>
                       </w:r>
                       <w:r>
                         <w:fldChar w:fldCharType="end"/>
@@ -1076,7 +1460,7 @@
         <w:fldChar w:fldCharType="begin" w:fldLock="1"/>
       </w:r>
       <w:r>
-        <w:instrText>ADDIN CSL_CITATION { "citationItems" : [ { "id" : "ITEM-1", "itemData" : { "URL" : "https://docs.botframework.com/en-us/tools/bot-framework-emulator/", "accessed" : { "date-parts" : [ [ "2017", "3", "23" ] ] }, "author" : [ { "dropping-particle" : "", "family" : "Microsoft", "given" : "", "non-dropping-particle" : "", "parse-names" : false, "suffix" : "" } ], "id" : "ITEM-1", "issued" : { "date-parts" : [ [ "2017" ] ] }, "title" : "Bot Framework Emulator | Documentation | Bot Framework", "type" : "webpage" }, "uris" : [ "http://www.mendeley.com/documents/?uuid=ca089989-95d4-39ef-914a-b03bbfca4f8e" ] } ], "mendeley" : { "formattedCitation" : "[5]", "plainTextFormattedCitation" : "[5]", "previouslyFormattedCitation" : "[5]" }, "properties" : { "noteIndex" : 0 }, "schema" : "https://github.com/citation-style-language/schema/raw/master/csl-citation.json" }</w:instrText>
+        <w:instrText>ADDIN CSL_CITATION { "citationItems" : [ { "id" : "ITEM-1", "itemData" : { "URL" : "https://docs.botframework.com/en-us/tools/bot-framework-emulator/", "accessed" : { "date-parts" : [ [ "2017", "3", "23" ] ] }, "author" : [ { "dropping-particle" : "", "family" : "Microsoft", "given" : "", "non-dropping-particle" : "", "parse-names" : false, "suffix" : "" } ], "id" : "ITEM-1", "issued" : { "date-parts" : [ [ "2017" ] ] }, "title" : "Bot Framework Emulator | Documentation | Bot Framework", "type" : "webpage" }, "uris" : [ "http://www.mendeley.com/documents/?uuid=ca089989-95d4-39ef-914a-b03bbfca4f8e" ] } ], "mendeley" : { "formattedCitation" : "[6]", "plainTextFormattedCitation" : "[6]", "previouslyFormattedCitation" : "[5]" }, "properties" : { "noteIndex" : 0 }, "schema" : "https://github.com/citation-style-language/schema/raw/master/csl-citation.json" }</w:instrText>
       </w:r>
       <w:r>
         <w:fldChar w:fldCharType="separate"/>
@@ -1085,7 +1469,7 @@
         <w:rPr>
           <w:noProof/>
         </w:rPr>
-        <w:t>[5]</w:t>
+        <w:t>[6]</w:t>
       </w:r>
       <w:r>
         <w:fldChar w:fldCharType="end"/>
@@ -1198,7 +1582,7 @@
                                           <pic:cNvPicPr/>
                                         </pic:nvPicPr>
                                         <pic:blipFill>
-                                          <a:blip r:embed="rId9"/>
+                                          <a:blip r:embed="rId10"/>
                                           <a:stretch>
                                             <a:fillRect/>
                                           </a:stretch>
@@ -1240,7 +1624,7 @@
                               <w:rPr>
                                 <w:noProof/>
                               </w:rPr>
-                              <w:t>3</w:t>
+                              <w:t>4</w:t>
                             </w:r>
                             <w:r>
                               <w:fldChar w:fldCharType="end"/>
@@ -1268,7 +1652,7 @@
           </mc:Choice>
           <mc:Fallback>
             <w:pict>
-              <v:shape id="_x0000_s1028" type="#_x0000_t202" style="position:absolute;margin-left:398.55pt;margin-top:0;width:449.75pt;height:263.65pt;z-index:251661312;visibility:visible;mso-wrap-style:square;mso-width-percent:0;mso-height-percent:0;mso-wrap-distance-left:9pt;mso-wrap-distance-top:3.6pt;mso-wrap-distance-right:9pt;mso-wrap-distance-bottom:3.6pt;mso-position-horizontal:right;mso-position-horizontal-relative:margin;mso-position-vertical:absolute;mso-position-vertical-relative:text;mso-width-percent:0;mso-height-percent:0;mso-width-relative:margin;mso-height-relative:margin;v-text-anchor:top" o:gfxdata="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">
+              <v:shape id="_x0000_s1029" type="#_x0000_t202" style="position:absolute;margin-left:398.55pt;margin-top:0;width:449.75pt;height:263.65pt;z-index:251661312;visibility:visible;mso-wrap-style:square;mso-width-percent:0;mso-height-percent:0;mso-wrap-distance-left:9pt;mso-wrap-distance-top:3.6pt;mso-wrap-distance-right:9pt;mso-wrap-distance-bottom:3.6pt;mso-position-horizontal:right;mso-position-horizontal-relative:margin;mso-position-vertical:absolute;mso-position-vertical-relative:text;mso-width-percent:0;mso-height-percent:0;mso-width-relative:margin;mso-height-relative:margin;v-text-anchor:top" o:gfxdata="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">
                 <v:textbox>
                   <w:txbxContent>
                     <w:p>
@@ -1296,7 +1680,7 @@
                                     <pic:cNvPicPr/>
                                   </pic:nvPicPr>
                                   <pic:blipFill>
-                                    <a:blip r:embed="rId9"/>
+                                    <a:blip r:embed="rId10"/>
                                     <a:stretch>
                                       <a:fillRect/>
                                     </a:stretch>
@@ -1338,7 +1722,7 @@
                         <w:rPr>
                           <w:noProof/>
                         </w:rPr>
-                        <w:t>3</w:t>
+                        <w:t>4</w:t>
                       </w:r>
                       <w:r>
                         <w:fldChar w:fldCharType="end"/>
@@ -1480,7 +1864,7 @@
                                           <pic:cNvPicPr/>
                                         </pic:nvPicPr>
                                         <pic:blipFill>
-                                          <a:blip r:embed="rId10"/>
+                                          <a:blip r:embed="rId11"/>
                                           <a:stretch>
                                             <a:fillRect/>
                                           </a:stretch>
@@ -1521,7 +1905,7 @@
                               <w:rPr>
                                 <w:noProof/>
                               </w:rPr>
-                              <w:t>4</w:t>
+                              <w:t>5</w:t>
                             </w:r>
                             <w:r>
                               <w:rPr>
@@ -1547,7 +1931,7 @@
           </mc:Choice>
           <mc:Fallback>
             <w:pict>
-              <v:shape id="_x0000_s1029" type="#_x0000_t202" style="position:absolute;margin-left:398.05pt;margin-top:80.8pt;width:449.25pt;height:276.75pt;z-index:251665408;visibility:visible;mso-wrap-style:square;mso-wrap-distance-left:9pt;mso-wrap-distance-top:0;mso-wrap-distance-right:9pt;mso-wrap-distance-bottom:0;mso-position-horizontal:right;mso-position-horizontal-relative:margin;mso-position-vertical:absolute;mso-position-vertical-relative:text;v-text-anchor:top" o:gfxdata="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">
+              <v:shape id="_x0000_s1030" type="#_x0000_t202" style="position:absolute;margin-left:398.05pt;margin-top:80.8pt;width:449.25pt;height:276.75pt;z-index:251665408;visibility:visible;mso-wrap-style:square;mso-wrap-distance-left:9pt;mso-wrap-distance-top:0;mso-wrap-distance-right:9pt;mso-wrap-distance-bottom:0;mso-position-horizontal:right;mso-position-horizontal-relative:margin;mso-position-vertical:absolute;mso-position-vertical-relative:text;v-text-anchor:top" o:gfxdata="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">
                 <v:textbox>
                   <w:txbxContent>
                     <w:p>
@@ -1575,7 +1959,7 @@
                                     <pic:cNvPicPr/>
                                   </pic:nvPicPr>
                                   <pic:blipFill>
-                                    <a:blip r:embed="rId10"/>
+                                    <a:blip r:embed="rId11"/>
                                     <a:stretch>
                                       <a:fillRect/>
                                     </a:stretch>
@@ -1616,7 +2000,7 @@
                         <w:rPr>
                           <w:noProof/>
                         </w:rPr>
-                        <w:t>4</w:t>
+                        <w:t>5</w:t>
                       </w:r>
                       <w:r>
                         <w:rPr>
@@ -1724,7 +2108,7 @@
                                           <pic:cNvPicPr/>
                                         </pic:nvPicPr>
                                         <pic:blipFill>
-                                          <a:blip r:embed="rId11"/>
+                                          <a:blip r:embed="rId12"/>
                                           <a:stretch>
                                             <a:fillRect/>
                                           </a:stretch>
@@ -1765,7 +2149,7 @@
                               <w:rPr>
                                 <w:noProof/>
                               </w:rPr>
-                              <w:t>5</w:t>
+                              <w:t>6</w:t>
                             </w:r>
                             <w:r>
                               <w:rPr>
@@ -1791,7 +2175,7 @@
           </mc:Choice>
           <mc:Fallback>
             <w:pict>
-              <v:shape id="_x0000_s1030" type="#_x0000_t202" style="position:absolute;margin-left:81pt;margin-top:337.65pt;width:286.5pt;height:358.5pt;z-index:-251652096;visibility:visible;mso-wrap-style:square;mso-wrap-distance-left:9pt;mso-wrap-distance-top:0;mso-wrap-distance-right:9pt;mso-wrap-distance-bottom:0;mso-position-horizontal:absolute;mso-position-horizontal-relative:text;mso-position-vertical:absolute;mso-position-vertical-relative:text;v-text-anchor:top" o:gfxdata="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">
+              <v:shape id="_x0000_s1031" type="#_x0000_t202" style="position:absolute;margin-left:81pt;margin-top:337.65pt;width:286.5pt;height:358.5pt;z-index:-251652096;visibility:visible;mso-wrap-style:square;mso-wrap-distance-left:9pt;mso-wrap-distance-top:0;mso-wrap-distance-right:9pt;mso-wrap-distance-bottom:0;mso-position-horizontal:absolute;mso-position-horizontal-relative:text;mso-position-vertical:absolute;mso-position-vertical-relative:text;v-text-anchor:top" o:gfxdata="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">
                 <v:textbox>
                   <w:txbxContent>
                     <w:p>
@@ -1819,7 +2203,7 @@
                                     <pic:cNvPicPr/>
                                   </pic:nvPicPr>
                                   <pic:blipFill>
-                                    <a:blip r:embed="rId11"/>
+                                    <a:blip r:embed="rId12"/>
                                     <a:stretch>
                                       <a:fillRect/>
                                     </a:stretch>
@@ -1860,7 +2244,7 @@
                         <w:rPr>
                           <w:noProof/>
                         </w:rPr>
-                        <w:t>5</w:t>
+                        <w:t>6</w:t>
                       </w:r>
                       <w:r>
                         <w:rPr>
@@ -4012,22 +4396,32 @@
                             <w:pPr>
                               <w:pStyle w:val="Caption"/>
                             </w:pPr>
-                            <w:bookmarkStart w:id="0" w:name="_Ref479093924"/>
+                            <w:bookmarkStart w:id="5" w:name="_Ref479093924"/>
                             <w:r>
                               <w:t xml:space="preserve">Figure </w:t>
                             </w:r>
-                            <w:fldSimple w:instr=" SEQ Figure \* ARABIC ">
-                              <w:r>
-                                <w:rPr>
-                                  <w:noProof/>
-                                </w:rPr>
-                                <w:t>6</w:t>
-                              </w:r>
-                            </w:fldSimple>
+                            <w:r>
+                              <w:fldChar w:fldCharType="begin"/>
+                            </w:r>
+                            <w:r>
+                              <w:instrText xml:space="preserve"> SEQ Figure \* ARABIC </w:instrText>
+                            </w:r>
+                            <w:r>
+                              <w:fldChar w:fldCharType="separate"/>
+                            </w:r>
+                            <w:r>
+                              <w:rPr>
+                                <w:noProof/>
+                              </w:rPr>
+                              <w:t>7</w:t>
+                            </w:r>
+                            <w:r>
+                              <w:fldChar w:fldCharType="end"/>
+                            </w:r>
                             <w:r>
                               <w:t xml:space="preserve"> - NLP Module template generator</w:t>
                             </w:r>
-                            <w:bookmarkEnd w:id="0"/>
+                            <w:bookmarkEnd w:id="5"/>
                           </w:p>
                           <w:p/>
                         </w:txbxContent>
@@ -4049,7 +4443,7 @@
           </mc:Choice>
           <mc:Fallback>
             <w:pict>
-              <v:shape id="_x0000_s1031" type="#_x0000_t202" style="position:absolute;margin-left:398.8pt;margin-top:273.7pt;width:450pt;height:319.5pt;z-index:251669504;visibility:visible;mso-wrap-style:square;mso-width-percent:0;mso-height-percent:0;mso-wrap-distance-left:9pt;mso-wrap-distance-top:3.6pt;mso-wrap-distance-right:9pt;mso-wrap-distance-bottom:3.6pt;mso-position-horizontal:right;mso-position-horizontal-relative:margin;mso-position-vertical:absolute;mso-position-vertical-relative:text;mso-width-percent:0;mso-height-percent:0;mso-width-relative:margin;mso-height-relative:margin;v-text-anchor:top" o:gfxdata="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">
+              <v:shape id="_x0000_s1032" type="#_x0000_t202" style="position:absolute;margin-left:398.8pt;margin-top:273.7pt;width:450pt;height:319.5pt;z-index:251669504;visibility:visible;mso-wrap-style:square;mso-width-percent:0;mso-height-percent:0;mso-wrap-distance-left:9pt;mso-wrap-distance-top:3.6pt;mso-wrap-distance-right:9pt;mso-wrap-distance-bottom:3.6pt;mso-position-horizontal:right;mso-position-horizontal-relative:margin;mso-position-vertical:absolute;mso-position-vertical-relative:text;mso-width-percent:0;mso-height-percent:0;mso-width-relative:margin;mso-height-relative:margin;v-text-anchor:top" o:gfxdata="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">
                 <v:textbox>
                   <w:txbxContent>
                     <w:p>
@@ -6103,22 +6497,32 @@
                       <w:pPr>
                         <w:pStyle w:val="Caption"/>
                       </w:pPr>
-                      <w:bookmarkStart w:id="1" w:name="_Ref479093924"/>
+                      <w:bookmarkStart w:id="6" w:name="_Ref479093924"/>
                       <w:r>
                         <w:t xml:space="preserve">Figure </w:t>
                       </w:r>
-                      <w:fldSimple w:instr=" SEQ Figure \* ARABIC ">
-                        <w:r>
-                          <w:rPr>
-                            <w:noProof/>
-                          </w:rPr>
-                          <w:t>6</w:t>
-                        </w:r>
-                      </w:fldSimple>
+                      <w:r>
+                        <w:fldChar w:fldCharType="begin"/>
+                      </w:r>
+                      <w:r>
+                        <w:instrText xml:space="preserve"> SEQ Figure \* ARABIC </w:instrText>
+                      </w:r>
+                      <w:r>
+                        <w:fldChar w:fldCharType="separate"/>
+                      </w:r>
+                      <w:r>
+                        <w:rPr>
+                          <w:noProof/>
+                        </w:rPr>
+                        <w:t>7</w:t>
+                      </w:r>
+                      <w:r>
+                        <w:fldChar w:fldCharType="end"/>
+                      </w:r>
                       <w:r>
                         <w:t xml:space="preserve"> - NLP Module template generator</w:t>
                       </w:r>
-                      <w:bookmarkEnd w:id="1"/>
+                      <w:bookmarkEnd w:id="6"/>
                     </w:p>
                     <w:p/>
                   </w:txbxContent>
@@ -7249,18 +7653,28 @@
                             <w:pPr>
                               <w:pStyle w:val="Caption"/>
                             </w:pPr>
-                            <w:bookmarkStart w:id="2" w:name="_Ref479093008"/>
+                            <w:bookmarkStart w:id="7" w:name="_Ref479093008"/>
                             <w:r>
                               <w:t xml:space="preserve">Figure </w:t>
                             </w:r>
-                            <w:fldSimple w:instr=" SEQ Figure \* ARABIC ">
-                              <w:r>
-                                <w:rPr>
-                                  <w:noProof/>
-                                </w:rPr>
-                                <w:t>7</w:t>
-                              </w:r>
-                            </w:fldSimple>
+                            <w:r>
+                              <w:fldChar w:fldCharType="begin"/>
+                            </w:r>
+                            <w:r>
+                              <w:instrText xml:space="preserve"> SEQ Figure \* ARABIC </w:instrText>
+                            </w:r>
+                            <w:r>
+                              <w:fldChar w:fldCharType="separate"/>
+                            </w:r>
+                            <w:r>
+                              <w:rPr>
+                                <w:noProof/>
+                              </w:rPr>
+                              <w:t>8</w:t>
+                            </w:r>
+                            <w:r>
+                              <w:fldChar w:fldCharType="end"/>
+                            </w:r>
                             <w:r>
                               <w:t xml:space="preserve"> - User Interaction Module</w:t>
                             </w:r>
@@ -7270,7 +7684,7 @@
                             <w:r>
                               <w:t xml:space="preserve"> example code</w:t>
                             </w:r>
-                            <w:bookmarkEnd w:id="2"/>
+                            <w:bookmarkEnd w:id="7"/>
                           </w:p>
                           <w:p/>
                         </w:txbxContent>
@@ -7292,7 +7706,7 @@
           </mc:Choice>
           <mc:Fallback>
             <w:pict>
-              <v:shape id="_x0000_s1032" type="#_x0000_t202" style="position:absolute;margin-left:398.05pt;margin-top:36.55pt;width:449.25pt;height:195pt;z-index:251667456;visibility:visible;mso-wrap-style:square;mso-width-percent:0;mso-height-percent:0;mso-wrap-distance-left:9pt;mso-wrap-distance-top:3.6pt;mso-wrap-distance-right:9pt;mso-wrap-distance-bottom:3.6pt;mso-position-horizontal:right;mso-position-horizontal-relative:margin;mso-position-vertical:absolute;mso-position-vertical-relative:text;mso-width-percent:0;mso-height-percent:0;mso-width-relative:margin;mso-height-relative:margin;v-text-anchor:top" o:gfxdata="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">
+              <v:shape id="_x0000_s1033" type="#_x0000_t202" style="position:absolute;margin-left:398.05pt;margin-top:36.55pt;width:449.25pt;height:195pt;z-index:251667456;visibility:visible;mso-wrap-style:square;mso-width-percent:0;mso-height-percent:0;mso-wrap-distance-left:9pt;mso-wrap-distance-top:3.6pt;mso-wrap-distance-right:9pt;mso-wrap-distance-bottom:3.6pt;mso-position-horizontal:right;mso-position-horizontal-relative:margin;mso-position-vertical:absolute;mso-position-vertical-relative:text;mso-width-percent:0;mso-height-percent:0;mso-width-relative:margin;mso-height-relative:margin;v-text-anchor:top" o:gfxdata="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">
                 <v:textbox>
                   <w:txbxContent>
                     <w:p>
@@ -8364,18 +8778,28 @@
                       <w:pPr>
                         <w:pStyle w:val="Caption"/>
                       </w:pPr>
-                      <w:bookmarkStart w:id="3" w:name="_Ref479093008"/>
+                      <w:bookmarkStart w:id="8" w:name="_Ref479093008"/>
                       <w:r>
                         <w:t xml:space="preserve">Figure </w:t>
                       </w:r>
-                      <w:fldSimple w:instr=" SEQ Figure \* ARABIC ">
-                        <w:r>
-                          <w:rPr>
-                            <w:noProof/>
-                          </w:rPr>
-                          <w:t>7</w:t>
-                        </w:r>
-                      </w:fldSimple>
+                      <w:r>
+                        <w:fldChar w:fldCharType="begin"/>
+                      </w:r>
+                      <w:r>
+                        <w:instrText xml:space="preserve"> SEQ Figure \* ARABIC </w:instrText>
+                      </w:r>
+                      <w:r>
+                        <w:fldChar w:fldCharType="separate"/>
+                      </w:r>
+                      <w:r>
+                        <w:rPr>
+                          <w:noProof/>
+                        </w:rPr>
+                        <w:t>8</w:t>
+                      </w:r>
+                      <w:r>
+                        <w:fldChar w:fldCharType="end"/>
+                      </w:r>
                       <w:r>
                         <w:t xml:space="preserve"> - User Interaction Module</w:t>
                       </w:r>
@@ -8385,7 +8809,7 @@
                       <w:r>
                         <w:t xml:space="preserve"> example code</w:t>
                       </w:r>
-                      <w:bookmarkEnd w:id="3"/>
+                      <w:bookmarkEnd w:id="8"/>
                     </w:p>
                     <w:p/>
                   </w:txbxContent>
@@ -8573,7 +8997,7 @@
                                           <pic:cNvPicPr/>
                                         </pic:nvPicPr>
                                         <pic:blipFill>
-                                          <a:blip r:embed="rId12"/>
+                                          <a:blip r:embed="rId13"/>
                                           <a:stretch>
                                             <a:fillRect/>
                                           </a:stretch>
@@ -8615,7 +9039,7 @@
                               <w:rPr>
                                 <w:noProof/>
                               </w:rPr>
-                              <w:t>8</w:t>
+                              <w:t>9</w:t>
                             </w:r>
                             <w:r>
                               <w:fldChar w:fldCharType="end"/>
@@ -8644,7 +9068,7 @@
           </mc:Choice>
           <mc:Fallback>
             <w:pict>
-              <v:shape id="_x0000_s1033" type="#_x0000_t202" style="position:absolute;margin-left:-8.6pt;margin-top:84.25pt;width:450.65pt;height:110.6pt;z-index:251671552;visibility:visible;mso-wrap-style:square;mso-width-percent:0;mso-height-percent:200;mso-wrap-distance-left:9pt;mso-wrap-distance-top:3.6pt;mso-wrap-distance-right:9pt;mso-wrap-distance-bottom:3.6pt;mso-position-horizontal:absolute;mso-position-horizontal-relative:margin;mso-position-vertical:absolute;mso-position-vertical-relative:text;mso-width-percent:0;mso-height-percent:200;mso-width-relative:margin;mso-height-relative:margin;v-text-anchor:top" o:gfxdata="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">
+              <v:shape id="_x0000_s1034" type="#_x0000_t202" style="position:absolute;margin-left:-8.6pt;margin-top:84.25pt;width:450.65pt;height:110.6pt;z-index:251671552;visibility:visible;mso-wrap-style:square;mso-width-percent:0;mso-height-percent:200;mso-wrap-distance-left:9pt;mso-wrap-distance-top:3.6pt;mso-wrap-distance-right:9pt;mso-wrap-distance-bottom:3.6pt;mso-position-horizontal:absolute;mso-position-horizontal-relative:margin;mso-position-vertical:absolute;mso-position-vertical-relative:text;mso-width-percent:0;mso-height-percent:200;mso-width-relative:margin;mso-height-relative:margin;v-text-anchor:top" o:gfxdata="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">
                 <v:textbox style="mso-fit-shape-to-text:t">
                   <w:txbxContent>
                     <w:p>
@@ -8672,7 +9096,7 @@
                                     <pic:cNvPicPr/>
                                   </pic:nvPicPr>
                                   <pic:blipFill>
-                                    <a:blip r:embed="rId12"/>
+                                    <a:blip r:embed="rId13"/>
                                     <a:stretch>
                                       <a:fillRect/>
                                     </a:stretch>
@@ -8714,7 +9138,7 @@
                         <w:rPr>
                           <w:noProof/>
                         </w:rPr>
-                        <w:t>8</w:t>
+                        <w:t>9</w:t>
                       </w:r>
                       <w:r>
                         <w:fldChar w:fldCharType="end"/>
@@ -8760,17 +9184,10 @@
         <w:t>Traceroute</w:t>
       </w:r>
     </w:p>
-    <w:p/>
     <w:p>
-      <w:pPr>
-        <w:pStyle w:val="Heading3"/>
-      </w:pPr>
-      <w:proofErr w:type="spellStart"/>
-      <w:r>
-        <w:lastRenderedPageBreak/>
-        <w:t>NSLookup</w:t>
-      </w:r>
-      <w:proofErr w:type="spellEnd"/>
+      <w:r>
+        <w:t>done</w:t>
+      </w:r>
     </w:p>
     <w:p/>
     <w:p>
@@ -8815,8 +9232,6 @@
       <w:r>
         <w:t>Alerts System</w:t>
       </w:r>
-      <w:bookmarkStart w:id="4" w:name="_GoBack"/>
-      <w:bookmarkEnd w:id="4"/>
     </w:p>
     <w:p/>
     <w:p>
@@ -8864,7 +9279,7 @@
         <w:spacing w:line="240" w:lineRule="auto"/>
         <w:ind w:left="640" w:hanging="640"/>
         <w:rPr>
-          <w:rFonts w:ascii="Calibri" w:hAnsi="Calibri" w:cs="Calibri"/>
+          <w:rFonts w:ascii="Calibri" w:hAnsi="Calibri" w:cs="Times New Roman"/>
           <w:noProof/>
           <w:szCs w:val="24"/>
         </w:rPr>
@@ -8880,7 +9295,7 @@
       </w:r>
       <w:r>
         <w:rPr>
-          <w:rFonts w:ascii="Calibri" w:hAnsi="Calibri" w:cs="Calibri"/>
+          <w:rFonts w:ascii="Calibri" w:hAnsi="Calibri" w:cs="Times New Roman"/>
           <w:noProof/>
           <w:szCs w:val="24"/>
         </w:rPr>
@@ -8888,7 +9303,7 @@
       </w:r>
       <w:r>
         <w:rPr>
-          <w:rFonts w:ascii="Calibri" w:hAnsi="Calibri" w:cs="Calibri"/>
+          <w:rFonts w:ascii="Calibri" w:hAnsi="Calibri" w:cs="Times New Roman"/>
           <w:noProof/>
           <w:szCs w:val="24"/>
         </w:rPr>
@@ -8905,14 +9320,14 @@
         <w:spacing w:line="240" w:lineRule="auto"/>
         <w:ind w:left="640" w:hanging="640"/>
         <w:rPr>
-          <w:rFonts w:ascii="Calibri" w:hAnsi="Calibri" w:cs="Calibri"/>
+          <w:rFonts w:ascii="Calibri" w:hAnsi="Calibri" w:cs="Times New Roman"/>
           <w:noProof/>
           <w:szCs w:val="24"/>
         </w:rPr>
       </w:pPr>
       <w:r>
         <w:rPr>
-          <w:rFonts w:ascii="Calibri" w:hAnsi="Calibri" w:cs="Calibri"/>
+          <w:rFonts w:ascii="Calibri" w:hAnsi="Calibri" w:cs="Times New Roman"/>
           <w:noProof/>
           <w:szCs w:val="24"/>
         </w:rPr>
@@ -8920,7 +9335,7 @@
       </w:r>
       <w:r>
         <w:rPr>
-          <w:rFonts w:ascii="Calibri" w:hAnsi="Calibri" w:cs="Calibri"/>
+          <w:rFonts w:ascii="Calibri" w:hAnsi="Calibri" w:cs="Times New Roman"/>
           <w:noProof/>
           <w:szCs w:val="24"/>
         </w:rPr>
@@ -8937,14 +9352,14 @@
         <w:spacing w:line="240" w:lineRule="auto"/>
         <w:ind w:left="640" w:hanging="640"/>
         <w:rPr>
-          <w:rFonts w:ascii="Calibri" w:hAnsi="Calibri" w:cs="Calibri"/>
+          <w:rFonts w:ascii="Calibri" w:hAnsi="Calibri" w:cs="Times New Roman"/>
           <w:noProof/>
           <w:szCs w:val="24"/>
         </w:rPr>
       </w:pPr>
       <w:r>
         <w:rPr>
-          <w:rFonts w:ascii="Calibri" w:hAnsi="Calibri" w:cs="Calibri"/>
+          <w:rFonts w:ascii="Calibri" w:hAnsi="Calibri" w:cs="Times New Roman"/>
           <w:noProof/>
           <w:szCs w:val="24"/>
         </w:rPr>
@@ -8952,12 +9367,12 @@
       </w:r>
       <w:r>
         <w:rPr>
-          <w:rFonts w:ascii="Calibri" w:hAnsi="Calibri" w:cs="Calibri"/>
+          <w:rFonts w:ascii="Calibri" w:hAnsi="Calibri" w:cs="Times New Roman"/>
           <w:noProof/>
           <w:szCs w:val="24"/>
         </w:rPr>
         <w:tab/>
-        <w:t>LUIS, “LUIS: Homepage,” 2017. [Online]. Available: https://www.luis.ai/home/index. [Accessed: 05-Mar-2017].</w:t>
+        <w:t>Restify, “API Guide | restify,” 2016. [Online]. Available: http://restify.com/. [Accessed: 14-Apr-2017].</w:t>
       </w:r>
     </w:p>
     <w:p>
@@ -8969,14 +9384,14 @@
         <w:spacing w:line="240" w:lineRule="auto"/>
         <w:ind w:left="640" w:hanging="640"/>
         <w:rPr>
-          <w:rFonts w:ascii="Calibri" w:hAnsi="Calibri" w:cs="Calibri"/>
+          <w:rFonts w:ascii="Calibri" w:hAnsi="Calibri" w:cs="Times New Roman"/>
           <w:noProof/>
           <w:szCs w:val="24"/>
         </w:rPr>
       </w:pPr>
       <w:r>
         <w:rPr>
-          <w:rFonts w:ascii="Calibri" w:hAnsi="Calibri" w:cs="Calibri"/>
+          <w:rFonts w:ascii="Calibri" w:hAnsi="Calibri" w:cs="Times New Roman"/>
           <w:noProof/>
           <w:szCs w:val="24"/>
         </w:rPr>
@@ -8984,12 +9399,12 @@
       </w:r>
       <w:r>
         <w:rPr>
-          <w:rFonts w:ascii="Calibri" w:hAnsi="Calibri" w:cs="Calibri"/>
+          <w:rFonts w:ascii="Calibri" w:hAnsi="Calibri" w:cs="Times New Roman"/>
           <w:noProof/>
           <w:szCs w:val="24"/>
         </w:rPr>
         <w:tab/>
-        <w:t>A. Shreve, “ngrok - secure introspectable tunnels to localhost,” 2017. [Online]. Available: https://ngrok.com/. [Accessed: 23-Mar-2017].</w:t>
+        <w:t>LUIS, “LUIS: Homepage,” 2017. [Online]. Available: https://www.luis.ai/home/index. [Accessed: 05-Mar-2017].</w:t>
       </w:r>
     </w:p>
     <w:p>
@@ -9001,13 +9416,14 @@
         <w:spacing w:line="240" w:lineRule="auto"/>
         <w:ind w:left="640" w:hanging="640"/>
         <w:rPr>
-          <w:rFonts w:ascii="Calibri" w:hAnsi="Calibri" w:cs="Calibri"/>
+          <w:rFonts w:ascii="Calibri" w:hAnsi="Calibri" w:cs="Times New Roman"/>
           <w:noProof/>
+          <w:szCs w:val="24"/>
         </w:rPr>
       </w:pPr>
       <w:r>
         <w:rPr>
-          <w:rFonts w:ascii="Calibri" w:hAnsi="Calibri" w:cs="Calibri"/>
+          <w:rFonts w:ascii="Calibri" w:hAnsi="Calibri" w:cs="Times New Roman"/>
           <w:noProof/>
           <w:szCs w:val="24"/>
         </w:rPr>
@@ -9015,7 +9431,38 @@
       </w:r>
       <w:r>
         <w:rPr>
-          <w:rFonts w:ascii="Calibri" w:hAnsi="Calibri" w:cs="Calibri"/>
+          <w:rFonts w:ascii="Calibri" w:hAnsi="Calibri" w:cs="Times New Roman"/>
+          <w:noProof/>
+          <w:szCs w:val="24"/>
+        </w:rPr>
+        <w:tab/>
+        <w:t>A. Shreve, “ngrok - secure introspectable tunnels to localhost,” 2017. [Online]. Available: https://ngrok.com/. [Accessed: 23-Mar-2017].</w:t>
+      </w:r>
+    </w:p>
+    <w:p>
+      <w:pPr>
+        <w:widowControl w:val="0"/>
+        <w:autoSpaceDE w:val="0"/>
+        <w:autoSpaceDN w:val="0"/>
+        <w:adjustRightInd w:val="0"/>
+        <w:spacing w:line="240" w:lineRule="auto"/>
+        <w:ind w:left="640" w:hanging="640"/>
+        <w:rPr>
+          <w:rFonts w:ascii="Calibri" w:hAnsi="Calibri"/>
+          <w:noProof/>
+        </w:rPr>
+      </w:pPr>
+      <w:r>
+        <w:rPr>
+          <w:rFonts w:ascii="Calibri" w:hAnsi="Calibri" w:cs="Times New Roman"/>
+          <w:noProof/>
+          <w:szCs w:val="24"/>
+        </w:rPr>
+        <w:t>[6]</w:t>
+      </w:r>
+      <w:r>
+        <w:rPr>
+          <w:rFonts w:ascii="Calibri" w:hAnsi="Calibri" w:cs="Times New Roman"/>
           <w:noProof/>
           <w:szCs w:val="24"/>
         </w:rPr>
@@ -10097,7 +10544,7 @@
 </file>
 
 <file path=customXml/itemProps1.xml><?xml version="1.0" encoding="utf-8"?>
-<ds:datastoreItem xmlns:ds="http://schemas.openxmlformats.org/officeDocument/2006/customXml" ds:itemID="{521F29C2-79FF-4BAC-B842-52908AF0E178}">
+<ds:datastoreItem xmlns:ds="http://schemas.openxmlformats.org/officeDocument/2006/customXml" ds:itemID="{45C8157F-DE69-44D5-8E82-43D9946C0876}">
   <ds:schemaRefs>
     <ds:schemaRef ds:uri="http://schemas.openxmlformats.org/officeDocument/2006/bibliography"/>
   </ds:schemaRefs>

</xml_diff>